<commit_message>
add sln from pc
</commit_message>
<xml_diff>
--- a/Базы/Курсовая/Отчет/Курсовая_базы.docx
+++ b/Базы/Курсовая/Отчет/Курсовая_базы.docx
@@ -4984,6 +4984,7 @@
                 <w:color w:val="000000" w:themeColor="text1"/>
                 <w:sz w:val="28"/>
                 <w:szCs w:val="28"/>
+                <w:lang w:val="en-US"/>
               </w:rPr>
             </w:pPr>
             <w:r>
@@ -4992,8 +4993,9 @@
                 <w:color w:val="000000" w:themeColor="text1"/>
                 <w:sz w:val="28"/>
                 <w:szCs w:val="28"/>
+                <w:lang w:val="en-US"/>
               </w:rPr>
-              <w:t>2</w:t>
+              <w:t>21</w:t>
             </w:r>
           </w:p>
         </w:tc>
@@ -5025,7 +5027,7 @@
                 <w:szCs w:val="28"/>
                 <w:lang w:val="en-US"/>
               </w:rPr>
-              <w:t>username</w:t>
+              <w:t>subject</w:t>
             </w:r>
           </w:p>
         </w:tc>
@@ -5049,58 +5051,10 @@
                 <w:color w:val="000000" w:themeColor="text1"/>
                 <w:sz w:val="28"/>
                 <w:szCs w:val="28"/>
-              </w:rPr>
-              <w:t>Имя пользователя</w:t>
-            </w:r>
-          </w:p>
-        </w:tc>
-      </w:tr>
-      <w:tr>
-        <w:trPr>
-          <w:trHeight w:val="1330"/>
-        </w:trPr>
-        <w:tc>
-          <w:tcPr>
-            <w:tcW w:w="1980" w:type="dxa"/>
-          </w:tcPr>
-          <w:p>
-            <w:pPr>
-              <w:jc w:val="center"/>
-              <w:rPr>
-                <w:rFonts w:ascii="Times New Roman" w:hAnsi="Times New Roman" w:cs="Times New Roman"/>
-                <w:color w:val="000000" w:themeColor="text1"/>
-                <w:sz w:val="28"/>
-                <w:szCs w:val="28"/>
                 <w:lang w:val="en-US"/>
               </w:rPr>
-            </w:pPr>
-            <w:r>
-              <w:rPr>
-                <w:rFonts w:ascii="Times New Roman" w:hAnsi="Times New Roman" w:cs="Times New Roman"/>
-                <w:color w:val="000000" w:themeColor="text1"/>
-                <w:sz w:val="28"/>
-                <w:szCs w:val="28"/>
-                <w:lang w:val="en-US"/>
-              </w:rPr>
-              <w:t>password</w:t>
+              <w:t xml:space="preserve">Id </w:t>
             </w:r>
-          </w:p>
-        </w:tc>
-        <w:tc>
-          <w:tcPr>
-            <w:tcW w:w="8388" w:type="dxa"/>
-          </w:tcPr>
-          <w:p>
-            <w:pPr>
-              <w:jc w:val="center"/>
-              <w:rPr>
-                <w:rFonts w:ascii="Times New Roman" w:hAnsi="Times New Roman" w:cs="Times New Roman"/>
-                <w:color w:val="000000" w:themeColor="text1"/>
-                <w:sz w:val="28"/>
-                <w:szCs w:val="28"/>
-              </w:rPr>
-            </w:pPr>
-            <w:proofErr w:type="spellStart"/>
             <w:r>
               <w:rPr>
                 <w:rFonts w:ascii="Times New Roman" w:hAnsi="Times New Roman" w:cs="Times New Roman"/>
@@ -5108,17 +5062,7 @@
                 <w:sz w:val="28"/>
                 <w:szCs w:val="28"/>
               </w:rPr>
-              <w:t>Захешированный</w:t>
-            </w:r>
-            <w:proofErr w:type="spellEnd"/>
-            <w:r>
-              <w:rPr>
-                <w:rFonts w:ascii="Times New Roman" w:hAnsi="Times New Roman" w:cs="Times New Roman"/>
-                <w:color w:val="000000" w:themeColor="text1"/>
-                <w:sz w:val="28"/>
-                <w:szCs w:val="28"/>
-              </w:rPr>
-              <w:t xml:space="preserve"> пароль</w:t>
+              <w:t>предмета</w:t>
             </w:r>
           </w:p>
         </w:tc>
@@ -5133,6 +5077,134 @@
           <w:szCs w:val="36"/>
         </w:rPr>
       </w:pPr>
+    </w:p>
+    <w:p>
+      <w:pPr>
+        <w:rPr>
+          <w:rFonts w:ascii="Times New Roman" w:hAnsi="Times New Roman" w:cs="Times New Roman"/>
+          <w:color w:val="000000" w:themeColor="text1"/>
+          <w:sz w:val="28"/>
+          <w:szCs w:val="28"/>
+        </w:rPr>
+      </w:pPr>
+      <w:r>
+        <w:rPr>
+          <w:rFonts w:ascii="Times New Roman" w:hAnsi="Times New Roman" w:cs="Times New Roman"/>
+          <w:color w:val="000000" w:themeColor="text1"/>
+          <w:sz w:val="28"/>
+          <w:szCs w:val="28"/>
+        </w:rPr>
+        <w:t>Ответ:</w:t>
+      </w:r>
+      <w:r>
+        <w:rPr>
+          <w:rFonts w:ascii="Times New Roman" w:hAnsi="Times New Roman" w:cs="Times New Roman"/>
+          <w:color w:val="000000" w:themeColor="text1"/>
+          <w:sz w:val="28"/>
+          <w:szCs w:val="28"/>
+        </w:rPr>
+        <w:t xml:space="preserve"> объект с </w:t>
+      </w:r>
+      <w:r>
+        <w:rPr>
+          <w:rFonts w:ascii="Times New Roman" w:hAnsi="Times New Roman" w:cs="Times New Roman"/>
+          <w:color w:val="000000" w:themeColor="text1"/>
+          <w:sz w:val="28"/>
+          <w:szCs w:val="28"/>
+          <w:lang w:val="en-US"/>
+        </w:rPr>
+        <w:t>Items</w:t>
+      </w:r>
+      <w:r>
+        <w:rPr>
+          <w:rFonts w:ascii="Times New Roman" w:hAnsi="Times New Roman" w:cs="Times New Roman"/>
+          <w:color w:val="000000" w:themeColor="text1"/>
+          <w:sz w:val="28"/>
+          <w:szCs w:val="28"/>
+        </w:rPr>
+        <w:t xml:space="preserve"> </w:t>
+      </w:r>
+      <w:r>
+        <w:rPr>
+          <w:rFonts w:ascii="Times New Roman" w:hAnsi="Times New Roman" w:cs="Times New Roman"/>
+          <w:color w:val="000000" w:themeColor="text1"/>
+          <w:sz w:val="28"/>
+          <w:szCs w:val="28"/>
+        </w:rPr>
+        <w:t xml:space="preserve">массивом из объектов </w:t>
+      </w:r>
+      <w:r>
+        <w:rPr>
+          <w:rFonts w:ascii="Times New Roman" w:hAnsi="Times New Roman" w:cs="Times New Roman"/>
+          <w:color w:val="000000" w:themeColor="text1"/>
+          <w:sz w:val="28"/>
+          <w:szCs w:val="28"/>
+          <w:lang w:val="en-US"/>
+        </w:rPr>
+        <w:t>task</w:t>
+      </w:r>
+    </w:p>
+    <w:p>
+      <w:pPr>
+        <w:rPr>
+          <w:rFonts w:ascii="Times New Roman" w:hAnsi="Times New Roman" w:cs="Times New Roman"/>
+          <w:color w:val="000000" w:themeColor="text1"/>
+          <w:sz w:val="28"/>
+          <w:szCs w:val="28"/>
+          <w:lang w:val="en-US"/>
+        </w:rPr>
+      </w:pPr>
+      <w:r>
+        <w:rPr>
+          <w:rFonts w:ascii="Times New Roman" w:hAnsi="Times New Roman" w:cs="Times New Roman"/>
+          <w:color w:val="000000" w:themeColor="text1"/>
+          <w:sz w:val="28"/>
+          <w:szCs w:val="28"/>
+          <w:lang w:val="en-US"/>
+        </w:rPr>
+        <w:t>{</w:t>
+      </w:r>
+    </w:p>
+    <w:p>
+      <w:pPr>
+        <w:rPr>
+          <w:rFonts w:ascii="Times New Roman" w:hAnsi="Times New Roman" w:cs="Times New Roman"/>
+          <w:color w:val="000000" w:themeColor="text1"/>
+          <w:sz w:val="28"/>
+          <w:szCs w:val="28"/>
+          <w:lang w:val="en-US"/>
+        </w:rPr>
+      </w:pPr>
+      <w:r>
+        <w:rPr>
+          <w:rFonts w:ascii="Times New Roman" w:hAnsi="Times New Roman" w:cs="Times New Roman"/>
+          <w:color w:val="000000" w:themeColor="text1"/>
+          <w:sz w:val="28"/>
+          <w:szCs w:val="28"/>
+          <w:lang w:val="en-US"/>
+        </w:rPr>
+        <w:tab/>
+      </w:r>
+    </w:p>
+    <w:p>
+      <w:pPr>
+        <w:rPr>
+          <w:rFonts w:ascii="Times New Roman" w:hAnsi="Times New Roman" w:cs="Times New Roman"/>
+          <w:color w:val="000000" w:themeColor="text1"/>
+          <w:sz w:val="28"/>
+          <w:szCs w:val="28"/>
+        </w:rPr>
+      </w:pPr>
+      <w:r>
+        <w:rPr>
+          <w:rFonts w:ascii="Times New Roman" w:hAnsi="Times New Roman" w:cs="Times New Roman"/>
+          <w:color w:val="000000" w:themeColor="text1"/>
+          <w:sz w:val="28"/>
+          <w:szCs w:val="28"/>
+          <w:lang w:val="en-US"/>
+        </w:rPr>
+        <w:t>}</w:t>
+      </w:r>
     </w:p>
     <w:p>
       <w:pPr>

</xml_diff>